<commit_message>
copernicus auto-transformation done and tested
</commit_message>
<xml_diff>
--- a/subsidiary_doc/RSC Items Transformation.docx
+++ b/subsidiary_doc/RSC Items Transformation.docx
@@ -56,8 +56,6 @@
             </w:rPr>
             <w:t>Inhalt</w:t>
           </w:r>
-          <w:bookmarkStart w:id="0" w:name="_GoBack"/>
-          <w:bookmarkEnd w:id="0"/>
         </w:p>
         <w:p>
           <w:pPr>
@@ -1274,24 +1272,24 @@
       <w:pPr>
         <w:pStyle w:val="berschrift1"/>
       </w:pPr>
-      <w:bookmarkStart w:id="1" w:name="_Toc524941717"/>
+      <w:bookmarkStart w:id="0" w:name="_Toc524941717"/>
       <w:r>
         <w:lastRenderedPageBreak/>
         <w:t>Necessary files or folders</w:t>
       </w:r>
+      <w:bookmarkEnd w:id="0"/>
+    </w:p>
+    <w:p>
+      <w:pPr>
+        <w:pStyle w:val="berschrift2"/>
+      </w:pPr>
+      <w:bookmarkStart w:id="1" w:name="_Toc524941718"/>
+      <w:r>
+        <w:t>transform_RSC.py</w:t>
+      </w:r>
       <w:bookmarkEnd w:id="1"/>
     </w:p>
     <w:p>
-      <w:pPr>
-        <w:pStyle w:val="berschrift2"/>
-      </w:pPr>
-      <w:bookmarkStart w:id="2" w:name="_Toc524941718"/>
-      <w:r>
-        <w:t>transform_RSC.py</w:t>
-      </w:r>
-      <w:bookmarkEnd w:id="2"/>
-    </w:p>
-    <w:p>
       <w:r>
         <w:t>This is the main program doing the automatic transformation.</w:t>
       </w:r>
@@ -1304,17 +1302,8 @@
         <w:t>Transformation idea</w:t>
       </w:r>
       <w:r>
-        <w:t xml:space="preserve">: load .xml metadata into a python </w:t>
-      </w:r>
-      <w:proofErr w:type="spellStart"/>
-      <w:r>
-        <w:t>dict</w:t>
-      </w:r>
-      <w:proofErr w:type="spellEnd"/>
-      <w:r>
-        <w:t xml:space="preserve"> </w:t>
-      </w:r>
-      <w:proofErr w:type="spellStart"/>
+        <w:t xml:space="preserve">: load .xml metadata into a python dict </w:t>
+      </w:r>
       <w:r>
         <w:rPr>
           <w:i/>
@@ -1322,27 +1311,9 @@
         </w:rPr>
         <w:t>xmlDict</w:t>
       </w:r>
-      <w:proofErr w:type="spellEnd"/>
-      <w:r>
-        <w:t xml:space="preserve">, load a </w:t>
-      </w:r>
-      <w:proofErr w:type="spellStart"/>
-      <w:r>
-        <w:t>json</w:t>
-      </w:r>
-      <w:proofErr w:type="spellEnd"/>
-      <w:r>
-        <w:t xml:space="preserve"> metadata template into a python </w:t>
-      </w:r>
-      <w:proofErr w:type="spellStart"/>
-      <w:r>
-        <w:t>dict</w:t>
-      </w:r>
-      <w:proofErr w:type="spellEnd"/>
-      <w:r>
-        <w:t xml:space="preserve"> </w:t>
-      </w:r>
-      <w:proofErr w:type="spellStart"/>
+      <w:r>
+        <w:t xml:space="preserve">, load a json metadata template into a python dict </w:t>
+      </w:r>
       <w:r>
         <w:rPr>
           <w:i/>
@@ -1350,7 +1321,6 @@
         </w:rPr>
         <w:t>jsondict</w:t>
       </w:r>
-      <w:proofErr w:type="spellEnd"/>
       <w:r>
         <w:t xml:space="preserve"> and</w:t>
       </w:r>
@@ -1360,7 +1330,6 @@
       <w:r>
         <w:t xml:space="preserve">find the values that </w:t>
       </w:r>
-      <w:proofErr w:type="spellStart"/>
       <w:r>
         <w:rPr>
           <w:i/>
@@ -1368,11 +1337,9 @@
         </w:rPr>
         <w:t>jsondict</w:t>
       </w:r>
-      <w:proofErr w:type="spellEnd"/>
       <w:r>
         <w:t xml:space="preserve"> needed from </w:t>
       </w:r>
-      <w:proofErr w:type="spellStart"/>
       <w:r>
         <w:rPr>
           <w:i/>
@@ -1380,7 +1347,6 @@
         </w:rPr>
         <w:t>xmlDict</w:t>
       </w:r>
-      <w:proofErr w:type="spellEnd"/>
       <w:r>
         <w:t xml:space="preserve">. </w:t>
       </w:r>
@@ -1440,25 +1406,15 @@
       <w:pPr>
         <w:pStyle w:val="berschrift2"/>
       </w:pPr>
-      <w:bookmarkStart w:id="3" w:name="_Toc524941719"/>
-      <w:proofErr w:type="spellStart"/>
+      <w:bookmarkStart w:id="2" w:name="_Toc524941719"/>
       <w:r>
         <w:t>tempjson.json</w:t>
       </w:r>
-      <w:bookmarkEnd w:id="3"/>
-      <w:proofErr w:type="spellEnd"/>
-    </w:p>
-    <w:p>
-      <w:r>
-        <w:t xml:space="preserve">This is a template of the </w:t>
-      </w:r>
-      <w:proofErr w:type="spellStart"/>
-      <w:r>
-        <w:t>json</w:t>
-      </w:r>
-      <w:proofErr w:type="spellEnd"/>
-      <w:r>
-        <w:t xml:space="preserve"> metadata. This file is loaded in </w:t>
+      <w:bookmarkEnd w:id="2"/>
+    </w:p>
+    <w:p>
+      <w:r>
+        <w:t xml:space="preserve">This is a template of the json metadata. This file is loaded in </w:t>
       </w:r>
       <w:r>
         <w:rPr>
@@ -1472,51 +1428,28 @@
         <w:rPr>
           <w:lang w:val="en-US"/>
         </w:rPr>
-        <w:t xml:space="preserve"> as a python </w:t>
-      </w:r>
-      <w:proofErr w:type="spellStart"/>
-      <w:r>
-        <w:rPr>
-          <w:lang w:val="en-US"/>
-        </w:rPr>
-        <w:t>dict</w:t>
-      </w:r>
-      <w:proofErr w:type="spellEnd"/>
-      <w:r>
-        <w:rPr>
-          <w:lang w:val="en-US"/>
-        </w:rPr>
-        <w:t xml:space="preserve"> </w:t>
-      </w:r>
-      <w:proofErr w:type="spellStart"/>
+        <w:t xml:space="preserve"> as a python dict </w:t>
+      </w:r>
       <w:r>
         <w:rPr>
           <w:i/>
           <w:lang w:val="en-US"/>
         </w:rPr>
-        <w:t>jsondict</w:t>
-      </w:r>
-      <w:proofErr w:type="spellEnd"/>
-      <w:r>
-        <w:rPr>
-          <w:i/>
-          <w:lang w:val="en-US"/>
-        </w:rPr>
-        <w:t>.</w:t>
+        <w:t>jsondict.</w:t>
       </w:r>
     </w:p>
     <w:p>
       <w:pPr>
         <w:pStyle w:val="berschrift2"/>
       </w:pPr>
-      <w:bookmarkStart w:id="4" w:name="_Toc524941720"/>
+      <w:bookmarkStart w:id="3" w:name="_Toc524941720"/>
       <w:r>
         <w:t>pyExcelReader</w:t>
       </w:r>
       <w:r>
         <w:t>.py</w:t>
       </w:r>
-      <w:bookmarkEnd w:id="4"/>
+      <w:bookmarkEnd w:id="3"/>
     </w:p>
     <w:p>
       <w:pPr>
@@ -1531,399 +1464,142 @@
       <w:r>
         <w:t xml:space="preserve"> contains two help functions </w:t>
       </w:r>
-      <w:proofErr w:type="spellStart"/>
       <w:r>
         <w:rPr>
           <w:i/>
           <w:u w:val="single"/>
         </w:rPr>
-        <w:t>from_</w:t>
-      </w:r>
-      <w:proofErr w:type="gramStart"/>
+        <w:t>from_DOI(f_doi, doi)</w:t>
+      </w:r>
       <w:r>
         <w:rPr>
           <w:i/>
           <w:u w:val="single"/>
         </w:rPr>
-        <w:t>DOI</w:t>
-      </w:r>
-      <w:proofErr w:type="spellEnd"/>
+        <w:t xml:space="preserve"> </w:t>
+      </w:r>
+      <w:r>
+        <w:t>and</w:t>
+      </w:r>
       <w:r>
         <w:rPr>
           <w:i/>
           <w:u w:val="single"/>
         </w:rPr>
-        <w:t>(</w:t>
-      </w:r>
-      <w:proofErr w:type="spellStart"/>
-      <w:proofErr w:type="gramEnd"/>
-      <w:r>
-        <w:rPr>
-          <w:i/>
-          <w:u w:val="single"/>
-        </w:rPr>
-        <w:t>f_doi</w:t>
-      </w:r>
-      <w:proofErr w:type="spellEnd"/>
-      <w:r>
-        <w:rPr>
-          <w:i/>
-          <w:u w:val="single"/>
-        </w:rPr>
-        <w:t xml:space="preserve">, </w:t>
-      </w:r>
-      <w:proofErr w:type="spellStart"/>
-      <w:r>
-        <w:rPr>
-          <w:i/>
-          <w:u w:val="single"/>
-        </w:rPr>
-        <w:t>doi</w:t>
-      </w:r>
-      <w:proofErr w:type="spellEnd"/>
-      <w:r>
-        <w:rPr>
-          <w:i/>
-          <w:u w:val="single"/>
-        </w:rPr>
-        <w:t>)</w:t>
-      </w:r>
-      <w:r>
-        <w:rPr>
-          <w:i/>
-          <w:u w:val="single"/>
-        </w:rPr>
-        <w:t xml:space="preserve"> </w:t>
-      </w:r>
-      <w:r>
-        <w:t>and</w:t>
-      </w:r>
-      <w:r>
-        <w:rPr>
-          <w:i/>
-          <w:u w:val="single"/>
-        </w:rPr>
-        <w:t xml:space="preserve"> </w:t>
-      </w:r>
-      <w:proofErr w:type="spellStart"/>
-      <w:r>
-        <w:rPr>
-          <w:i/>
-          <w:u w:val="single"/>
-        </w:rPr>
-        <w:t>pyExlDict</w:t>
-      </w:r>
-      <w:proofErr w:type="spellEnd"/>
-      <w:r>
-        <w:rPr>
-          <w:i/>
-          <w:u w:val="single"/>
-        </w:rPr>
-        <w:t>(</w:t>
-      </w:r>
-      <w:proofErr w:type="spellStart"/>
-      <w:r>
-        <w:rPr>
-          <w:i/>
-          <w:u w:val="single"/>
-        </w:rPr>
-        <w:t>filexl</w:t>
-      </w:r>
-      <w:proofErr w:type="spellEnd"/>
-      <w:r>
-        <w:rPr>
-          <w:i/>
-          <w:u w:val="single"/>
-        </w:rPr>
-        <w:t>).</w:t>
+        <w:t xml:space="preserve"> pyExlDict(filexl).</w:t>
       </w:r>
     </w:p>
     <w:p>
       <w:pPr>
         <w:pStyle w:val="berschrift3"/>
       </w:pPr>
-      <w:bookmarkStart w:id="5" w:name="_Toc524941721"/>
-      <w:proofErr w:type="spellStart"/>
+      <w:bookmarkStart w:id="4" w:name="_Toc524941721"/>
       <w:r>
         <w:t>f</w:t>
       </w:r>
       <w:r>
-        <w:t>rom_</w:t>
-      </w:r>
-      <w:proofErr w:type="gramStart"/>
-      <w:r>
-        <w:t>DOI</w:t>
-      </w:r>
-      <w:proofErr w:type="spellEnd"/>
-      <w:r>
-        <w:t>(</w:t>
-      </w:r>
-      <w:proofErr w:type="spellStart"/>
-      <w:proofErr w:type="gramEnd"/>
-      <w:r>
-        <w:t>f_doi</w:t>
-      </w:r>
-      <w:proofErr w:type="spellEnd"/>
-      <w:r>
-        <w:t xml:space="preserve">, </w:t>
-      </w:r>
-      <w:proofErr w:type="spellStart"/>
-      <w:r>
-        <w:t>doi</w:t>
-      </w:r>
-      <w:proofErr w:type="spellEnd"/>
-      <w:r>
-        <w:t>)</w:t>
+        <w:t>rom_DOI(f_doi, doi)</w:t>
+      </w:r>
+      <w:bookmarkEnd w:id="4"/>
+    </w:p>
+    <w:p>
+      <w:r>
+        <w:t>This function finds ctx_ID and ou_ID of the institute to which the publication belongs.</w:t>
+      </w:r>
+    </w:p>
+    <w:p>
+      <w:r>
+        <w:t>f_doi is the file that contains mapping from doi to the 3 digit MPI_ID.</w:t>
+      </w:r>
+    </w:p>
+    <w:p>
+      <w:r>
+        <w:t>doi is the digital object id of the publication.</w:t>
+      </w:r>
+    </w:p>
+    <w:p>
+      <w:r>
+        <w:t>A subsidiary file “instID_ctxID.xlsx” is needed in this function. This file maps MPI_ID to ctx_ID and ou_ID. This file should be located in “subsidiary_doc” folder. This file is not complete yet (13.09.2018) and should be completed as soon as possible.</w:t>
+      </w:r>
+    </w:p>
+    <w:p>
+      <w:pPr>
+        <w:pStyle w:val="berschrift3"/>
+      </w:pPr>
+      <w:bookmarkStart w:id="5" w:name="_Toc524941722"/>
+      <w:r>
+        <w:t>pyExlDict(filexl)</w:t>
       </w:r>
       <w:bookmarkEnd w:id="5"/>
     </w:p>
     <w:p>
       <w:r>
-        <w:t xml:space="preserve">This function finds </w:t>
-      </w:r>
-      <w:proofErr w:type="spellStart"/>
-      <w:r>
-        <w:t>ctx_ID</w:t>
-      </w:r>
-      <w:proofErr w:type="spellEnd"/>
-      <w:r>
-        <w:t xml:space="preserve"> and </w:t>
-      </w:r>
-      <w:proofErr w:type="spellStart"/>
-      <w:r>
-        <w:t>ou_ID</w:t>
-      </w:r>
-      <w:proofErr w:type="spellEnd"/>
-      <w:r>
-        <w:t xml:space="preserve"> of the institute to which the publication belongs.</w:t>
-      </w:r>
-    </w:p>
-    <w:p>
-      <w:proofErr w:type="spellStart"/>
-      <w:proofErr w:type="gramStart"/>
-      <w:r>
-        <w:t>f_doi</w:t>
-      </w:r>
-      <w:proofErr w:type="spellEnd"/>
-      <w:proofErr w:type="gramEnd"/>
-      <w:r>
-        <w:t xml:space="preserve"> is the file that contains mapping from </w:t>
-      </w:r>
-      <w:proofErr w:type="spellStart"/>
-      <w:r>
-        <w:t>doi</w:t>
-      </w:r>
-      <w:proofErr w:type="spellEnd"/>
-      <w:r>
-        <w:t xml:space="preserve"> to the 3 digit MPI_ID.</w:t>
-      </w:r>
-    </w:p>
-    <w:p>
-      <w:proofErr w:type="spellStart"/>
-      <w:proofErr w:type="gramStart"/>
-      <w:r>
-        <w:t>doi</w:t>
-      </w:r>
-      <w:proofErr w:type="spellEnd"/>
-      <w:proofErr w:type="gramEnd"/>
-      <w:r>
-        <w:t xml:space="preserve"> is the digital object id of the publication.</w:t>
-      </w:r>
-    </w:p>
-    <w:p>
-      <w:r>
-        <w:t xml:space="preserve">A subsidiary file “instID_ctxID.xlsx” is needed in this function. This file maps MPI_ID to </w:t>
-      </w:r>
-      <w:proofErr w:type="spellStart"/>
-      <w:r>
-        <w:t>ctx_ID</w:t>
-      </w:r>
-      <w:proofErr w:type="spellEnd"/>
-      <w:r>
-        <w:t xml:space="preserve"> and </w:t>
-      </w:r>
-      <w:proofErr w:type="spellStart"/>
-      <w:r>
-        <w:t>ou_ID</w:t>
-      </w:r>
-      <w:proofErr w:type="spellEnd"/>
-      <w:r>
-        <w:t>. This file should be located in “</w:t>
-      </w:r>
-      <w:proofErr w:type="spellStart"/>
-      <w:r>
-        <w:t>subsidiary_doc</w:t>
-      </w:r>
-      <w:proofErr w:type="spellEnd"/>
-      <w:r>
-        <w:t>” folder. This file is not complete yet (13.09.2018) and should be completed as soon as possible.</w:t>
+        <w:t xml:space="preserve">This function transform a 2-column excel file into a dict, with first column as key and second column as value. This function is used for </w:t>
+      </w:r>
+      <w:r>
+        <w:t>month string to digit mapping and RSC journal abbreviation to full name mapping only so far (13.09.2018).</w:t>
+      </w:r>
+    </w:p>
+    <w:p>
+      <w:pPr>
+        <w:pStyle w:val="berschrift2"/>
+      </w:pPr>
+      <w:bookmarkStart w:id="6" w:name="_Toc524941723"/>
+      <w:r>
+        <w:t>urlRequest.py</w:t>
+      </w:r>
+      <w:bookmarkEnd w:id="6"/>
+    </w:p>
+    <w:p>
+      <w:r>
+        <w:t>This file contains</w:t>
+      </w:r>
+      <w:r>
+        <w:t xml:space="preserve"> 4 request</w:t>
+      </w:r>
+      <w:r>
+        <w:t xml:space="preserve"> functions </w:t>
+      </w:r>
+      <w:r>
+        <w:t>performing automatic interaction with REST API.</w:t>
       </w:r>
     </w:p>
     <w:p>
       <w:pPr>
         <w:pStyle w:val="berschrift3"/>
       </w:pPr>
-      <w:bookmarkStart w:id="6" w:name="_Toc524941722"/>
-      <w:proofErr w:type="spellStart"/>
-      <w:proofErr w:type="gramStart"/>
-      <w:r>
-        <w:t>pyExlDict</w:t>
-      </w:r>
-      <w:proofErr w:type="spellEnd"/>
-      <w:r>
-        <w:t>(</w:t>
-      </w:r>
-      <w:proofErr w:type="spellStart"/>
-      <w:proofErr w:type="gramEnd"/>
-      <w:r>
-        <w:t>filexl</w:t>
-      </w:r>
-      <w:proofErr w:type="spellEnd"/>
-      <w:r>
-        <w:t>)</w:t>
-      </w:r>
-      <w:bookmarkEnd w:id="6"/>
-    </w:p>
-    <w:p>
-      <w:r>
-        <w:t xml:space="preserve">This function transform a 2-column excel file into a </w:t>
-      </w:r>
-      <w:proofErr w:type="spellStart"/>
-      <w:r>
-        <w:t>dict</w:t>
-      </w:r>
-      <w:proofErr w:type="spellEnd"/>
-      <w:r>
-        <w:t xml:space="preserve">, with first column as key and second column as value. This function is used for </w:t>
-      </w:r>
-      <w:r>
-        <w:t>month string to digit mapping and RSC journal abbreviation to full name mapping only so far (13.09.2018).</w:t>
-      </w:r>
-    </w:p>
-    <w:p>
-      <w:pPr>
-        <w:pStyle w:val="berschrift2"/>
-      </w:pPr>
-      <w:bookmarkStart w:id="7" w:name="_Toc524941723"/>
-      <w:r>
-        <w:t>urlRequest.py</w:t>
+      <w:bookmarkStart w:id="7" w:name="_Toc524941724"/>
+      <w:r>
+        <w:t>loginRequest(namePass):</w:t>
       </w:r>
       <w:bookmarkEnd w:id="7"/>
     </w:p>
     <w:p>
       <w:r>
-        <w:t>This file contains</w:t>
-      </w:r>
-      <w:r>
-        <w:t xml:space="preserve"> 4 request</w:t>
-      </w:r>
-      <w:r>
-        <w:t xml:space="preserve"> functions </w:t>
-      </w:r>
-      <w:r>
-        <w:t>performing automatic interaction with REST API.</w:t>
+        <w:t>L</w:t>
+      </w:r>
+      <w:r>
+        <w:t>ogin in Pure, get the Token which is necessary for further pdf upload and item upload.</w:t>
+      </w:r>
+    </w:p>
+    <w:p>
+      <w:r>
+        <w:t>namePass should in the form of “name:password”.</w:t>
       </w:r>
     </w:p>
     <w:p>
       <w:pPr>
         <w:pStyle w:val="berschrift3"/>
       </w:pPr>
-      <w:bookmarkStart w:id="8" w:name="_Toc524941724"/>
-      <w:proofErr w:type="spellStart"/>
-      <w:proofErr w:type="gramStart"/>
-      <w:r>
-        <w:t>loginRequest</w:t>
-      </w:r>
-      <w:proofErr w:type="spellEnd"/>
-      <w:r>
-        <w:t>(</w:t>
-      </w:r>
-      <w:proofErr w:type="spellStart"/>
-      <w:proofErr w:type="gramEnd"/>
-      <w:r>
-        <w:t>namePass</w:t>
-      </w:r>
-      <w:proofErr w:type="spellEnd"/>
-      <w:r>
-        <w:t>):</w:t>
+      <w:bookmarkStart w:id="8" w:name="_Toc524941725"/>
+      <w:r>
+        <w:t>affRequest(name,  ouID_MPI):</w:t>
       </w:r>
       <w:bookmarkEnd w:id="8"/>
     </w:p>
     <w:p>
       <w:r>
-        <w:t>L</w:t>
-      </w:r>
-      <w:r>
-        <w:t xml:space="preserve">ogin in </w:t>
-      </w:r>
-      <w:proofErr w:type="gramStart"/>
-      <w:r>
-        <w:t>Pure,</w:t>
-      </w:r>
-      <w:proofErr w:type="gramEnd"/>
-      <w:r>
-        <w:t xml:space="preserve"> get the Token which is necessary for further pdf upload and item upload.</w:t>
-      </w:r>
-    </w:p>
-    <w:p>
-      <w:proofErr w:type="spellStart"/>
-      <w:proofErr w:type="gramStart"/>
-      <w:r>
-        <w:t>namePass</w:t>
-      </w:r>
-      <w:proofErr w:type="spellEnd"/>
-      <w:proofErr w:type="gramEnd"/>
-      <w:r>
-        <w:t xml:space="preserve"> should in the form of “</w:t>
-      </w:r>
-      <w:proofErr w:type="spellStart"/>
-      <w:r>
-        <w:t>name:password</w:t>
-      </w:r>
-      <w:proofErr w:type="spellEnd"/>
-      <w:r>
-        <w:t>”.</w:t>
-      </w:r>
-    </w:p>
-    <w:p>
-      <w:pPr>
-        <w:pStyle w:val="berschrift3"/>
-      </w:pPr>
-      <w:bookmarkStart w:id="9" w:name="_Toc524941725"/>
-      <w:proofErr w:type="spellStart"/>
-      <w:proofErr w:type="gramStart"/>
-      <w:r>
-        <w:t>affRequest</w:t>
-      </w:r>
-      <w:proofErr w:type="spellEnd"/>
-      <w:r>
-        <w:t>(</w:t>
-      </w:r>
-      <w:proofErr w:type="gramEnd"/>
-      <w:r>
-        <w:t xml:space="preserve">name,  </w:t>
-      </w:r>
-      <w:proofErr w:type="spellStart"/>
-      <w:r>
-        <w:t>ouID_MPI</w:t>
-      </w:r>
-      <w:proofErr w:type="spellEnd"/>
-      <w:r>
-        <w:t>):</w:t>
-      </w:r>
-      <w:bookmarkEnd w:id="9"/>
-    </w:p>
-    <w:p>
-      <w:r>
-        <w:t xml:space="preserve">Search for the </w:t>
-      </w:r>
-      <w:proofErr w:type="spellStart"/>
-      <w:r>
-        <w:t>ou_ID</w:t>
-      </w:r>
-      <w:proofErr w:type="spellEnd"/>
-      <w:r>
-        <w:t xml:space="preserve"> of the name in Pure via REST API. </w:t>
+        <w:t xml:space="preserve">Search for the ou_ID of the name in Pure via REST API. </w:t>
       </w:r>
     </w:p>
     <w:p>
@@ -1932,40 +1608,14 @@
       </w:r>
     </w:p>
     <w:p>
-      <w:proofErr w:type="spellStart"/>
-      <w:proofErr w:type="gramStart"/>
       <w:r>
         <w:lastRenderedPageBreak/>
-        <w:t>ouID_MPI</w:t>
-      </w:r>
-      <w:proofErr w:type="spellEnd"/>
-      <w:proofErr w:type="gramEnd"/>
-      <w:r>
-        <w:t xml:space="preserve"> is the </w:t>
-      </w:r>
-      <w:proofErr w:type="spellStart"/>
-      <w:r>
-        <w:t>ou_ID</w:t>
-      </w:r>
-      <w:proofErr w:type="spellEnd"/>
-      <w:r>
-        <w:t xml:space="preserve"> found by </w:t>
-      </w:r>
-      <w:proofErr w:type="spellStart"/>
-      <w:r>
-        <w:t>doi</w:t>
-      </w:r>
-      <w:proofErr w:type="spellEnd"/>
-      <w:r>
-        <w:t xml:space="preserve"> mapping. Elastic search won’t be done for those MPI internal affiliations when the </w:t>
-      </w:r>
-      <w:proofErr w:type="spellStart"/>
-      <w:r>
-        <w:t>ouID_MPI</w:t>
-      </w:r>
-      <w:proofErr w:type="spellEnd"/>
-      <w:r>
-        <w:t xml:space="preserve"> is not “xxx”. </w:t>
+        <w:t xml:space="preserve">ouID_MPI is the ou_ID found by doi mapping. </w:t>
+      </w:r>
+    </w:p>
+    <w:p>
+      <w:r>
+        <w:t xml:space="preserve">Elastic search won’t be done for those MPI internal affiliations when the ouID_MPI is not “xxx”. </w:t>
       </w:r>
     </w:p>
     <w:p>
@@ -2008,39 +1658,87 @@
           <w:lang w:val="en-US"/>
         </w:rPr>
       </w:pPr>
-      <w:bookmarkStart w:id="10" w:name="_Toc524941726"/>
-      <w:proofErr w:type="spellStart"/>
-      <w:proofErr w:type="gramStart"/>
+      <w:bookmarkStart w:id="9" w:name="_Toc524941726"/>
       <w:r>
         <w:t>upfileRequest</w:t>
       </w:r>
-      <w:proofErr w:type="spellEnd"/>
-      <w:r>
-        <w:rPr>
-          <w:lang w:val="en-US"/>
-        </w:rPr>
-        <w:t>(</w:t>
-      </w:r>
-      <w:proofErr w:type="gramEnd"/>
-      <w:r>
-        <w:rPr>
-          <w:lang w:val="en-US"/>
-        </w:rPr>
-        <w:t xml:space="preserve">Token, </w:t>
-      </w:r>
-      <w:proofErr w:type="spellStart"/>
-      <w:r>
-        <w:rPr>
-          <w:lang w:val="en-US"/>
-        </w:rPr>
-        <w:t>filePath</w:t>
-      </w:r>
-      <w:proofErr w:type="spellEnd"/>
-      <w:r>
-        <w:rPr>
-          <w:lang w:val="en-US"/>
-        </w:rPr>
-        <w:t>, filename):</w:t>
+      <w:r>
+        <w:rPr>
+          <w:lang w:val="en-US"/>
+        </w:rPr>
+        <w:t>(Token, filePath, filename):</w:t>
+      </w:r>
+      <w:bookmarkEnd w:id="9"/>
+    </w:p>
+    <w:p>
+      <w:pPr>
+        <w:rPr>
+          <w:lang w:val="en-US"/>
+        </w:rPr>
+      </w:pPr>
+      <w:r>
+        <w:rPr>
+          <w:lang w:val="en-US"/>
+        </w:rPr>
+        <w:t>Upload corresponding pdf files of the item</w:t>
+      </w:r>
+      <w:r>
+        <w:rPr>
+          <w:lang w:val="en-US"/>
+        </w:rPr>
+        <w:t xml:space="preserve"> via REST API</w:t>
+      </w:r>
+      <w:r>
+        <w:rPr>
+          <w:lang w:val="en-US"/>
+        </w:rPr>
+        <w:t xml:space="preserve">, get the upfileId, which will be </w:t>
+      </w:r>
+      <w:r>
+        <w:rPr>
+          <w:lang w:val="en-US"/>
+        </w:rPr>
+        <w:t>the value of</w:t>
+      </w:r>
+      <w:r>
+        <w:rPr>
+          <w:lang w:val="en-US"/>
+        </w:rPr>
+        <w:t xml:space="preserve"> </w:t>
+      </w:r>
+      <w:r>
+        <w:rPr>
+          <w:lang w:val="en-US"/>
+        </w:rPr>
+        <w:t>the key ‘content’ of ‘files’ in json format data.</w:t>
+      </w:r>
+    </w:p>
+    <w:p>
+      <w:pPr>
+        <w:rPr>
+          <w:lang w:val="en-US"/>
+        </w:rPr>
+      </w:pPr>
+      <w:r>
+        <w:rPr>
+          <w:lang w:val="en-US"/>
+        </w:rPr>
+        <w:t>In case there’s no pdf attached, the function will return “No PDF” for the main program to handle.</w:t>
+      </w:r>
+    </w:p>
+    <w:p>
+      <w:pPr>
+        <w:pStyle w:val="berschrift3"/>
+        <w:rPr>
+          <w:lang w:val="en-US"/>
+        </w:rPr>
+      </w:pPr>
+      <w:bookmarkStart w:id="10" w:name="_Toc524941727"/>
+      <w:r>
+        <w:rPr>
+          <w:lang w:val="en-US"/>
+        </w:rPr>
+        <w:t>itemsRequest(Token, jsonfile):</w:t>
       </w:r>
       <w:bookmarkEnd w:id="10"/>
     </w:p>
@@ -2054,137 +1752,28 @@
         <w:rPr>
           <w:lang w:val="en-US"/>
         </w:rPr>
-        <w:t>Upload corresponding pdf files of the item</w:t>
-      </w:r>
-      <w:r>
-        <w:rPr>
-          <w:lang w:val="en-US"/>
-        </w:rPr>
-        <w:t xml:space="preserve"> via REST </w:t>
-      </w:r>
-      <w:proofErr w:type="gramStart"/>
-      <w:r>
-        <w:rPr>
-          <w:lang w:val="en-US"/>
-        </w:rPr>
-        <w:t>API</w:t>
-      </w:r>
-      <w:r>
-        <w:rPr>
-          <w:lang w:val="en-US"/>
-        </w:rPr>
-        <w:t>,</w:t>
-      </w:r>
-      <w:proofErr w:type="gramEnd"/>
-      <w:r>
-        <w:rPr>
-          <w:lang w:val="en-US"/>
-        </w:rPr>
-        <w:t xml:space="preserve"> get the </w:t>
-      </w:r>
-      <w:proofErr w:type="spellStart"/>
-      <w:r>
-        <w:rPr>
-          <w:lang w:val="en-US"/>
-        </w:rPr>
-        <w:t>upfileId</w:t>
-      </w:r>
-      <w:proofErr w:type="spellEnd"/>
-      <w:r>
-        <w:rPr>
-          <w:lang w:val="en-US"/>
-        </w:rPr>
-        <w:t xml:space="preserve">, which will be </w:t>
-      </w:r>
-      <w:r>
-        <w:rPr>
-          <w:lang w:val="en-US"/>
-        </w:rPr>
-        <w:t>the value of</w:t>
-      </w:r>
-      <w:r>
-        <w:rPr>
-          <w:lang w:val="en-US"/>
-        </w:rPr>
-        <w:t xml:space="preserve"> </w:t>
-      </w:r>
-      <w:r>
-        <w:rPr>
-          <w:lang w:val="en-US"/>
-        </w:rPr>
-        <w:t xml:space="preserve">the key ‘content’ of ‘files’ in </w:t>
-      </w:r>
-      <w:proofErr w:type="spellStart"/>
-      <w:r>
-        <w:rPr>
-          <w:lang w:val="en-US"/>
-        </w:rPr>
-        <w:t>json</w:t>
-      </w:r>
-      <w:proofErr w:type="spellEnd"/>
-      <w:r>
-        <w:rPr>
-          <w:lang w:val="en-US"/>
-        </w:rPr>
-        <w:t xml:space="preserve"> format data.</w:t>
-      </w:r>
-    </w:p>
-    <w:p>
-      <w:pPr>
-        <w:rPr>
-          <w:lang w:val="en-US"/>
-        </w:rPr>
-      </w:pPr>
-      <w:r>
-        <w:rPr>
-          <w:lang w:val="en-US"/>
-        </w:rPr>
-        <w:t>In case there’s no pdf attached, the function will return “No PDF” for the main program to handle.</w:t>
-      </w:r>
-    </w:p>
-    <w:p>
-      <w:pPr>
-        <w:pStyle w:val="berschrift3"/>
-        <w:rPr>
-          <w:lang w:val="en-US"/>
-        </w:rPr>
-      </w:pPr>
-      <w:bookmarkStart w:id="11" w:name="_Toc524941727"/>
-      <w:proofErr w:type="spellStart"/>
-      <w:proofErr w:type="gramStart"/>
-      <w:r>
-        <w:rPr>
-          <w:lang w:val="en-US"/>
-        </w:rPr>
-        <w:t>itemsRequest</w:t>
-      </w:r>
-      <w:proofErr w:type="spellEnd"/>
-      <w:r>
-        <w:rPr>
-          <w:lang w:val="en-US"/>
-        </w:rPr>
-        <w:t>(</w:t>
-      </w:r>
-      <w:proofErr w:type="gramEnd"/>
-      <w:r>
-        <w:rPr>
-          <w:lang w:val="en-US"/>
-        </w:rPr>
-        <w:t xml:space="preserve">Token, </w:t>
-      </w:r>
-      <w:proofErr w:type="spellStart"/>
-      <w:r>
-        <w:rPr>
-          <w:lang w:val="en-US"/>
-        </w:rPr>
-        <w:t>jsonfile</w:t>
-      </w:r>
-      <w:proofErr w:type="spellEnd"/>
-      <w:r>
-        <w:rPr>
-          <w:lang w:val="en-US"/>
-        </w:rPr>
-        <w:t>):</w:t>
+        <w:t>U</w:t>
+      </w:r>
+      <w:r>
+        <w:rPr>
+          <w:lang w:val="en-US"/>
+        </w:rPr>
+        <w:t>pload the metadata jsonfile to Pure via REST API.</w:t>
+      </w:r>
+    </w:p>
+    <w:p>
+      <w:pPr>
+        <w:pStyle w:val="berschrift2"/>
+        <w:rPr>
+          <w:lang w:val="en-US"/>
+        </w:rPr>
+      </w:pPr>
+      <w:bookmarkStart w:id="11" w:name="_Toc524941728"/>
+      <w:r>
+        <w:rPr>
+          <w:lang w:val="en-US"/>
+        </w:rPr>
+        <w:t>subsidiary_docs (folder)</w:t>
       </w:r>
       <w:bookmarkEnd w:id="11"/>
     </w:p>
@@ -2198,104 +1787,19 @@
         <w:rPr>
           <w:lang w:val="en-US"/>
         </w:rPr>
-        <w:t>U</w:t>
-      </w:r>
-      <w:r>
-        <w:rPr>
-          <w:lang w:val="en-US"/>
-        </w:rPr>
-        <w:t xml:space="preserve">pload the metadata </w:t>
-      </w:r>
-      <w:proofErr w:type="spellStart"/>
-      <w:r>
-        <w:rPr>
-          <w:lang w:val="en-US"/>
-        </w:rPr>
-        <w:t>jsonfile</w:t>
-      </w:r>
-      <w:proofErr w:type="spellEnd"/>
-      <w:r>
-        <w:rPr>
-          <w:lang w:val="en-US"/>
-        </w:rPr>
-        <w:t xml:space="preserve"> to Pure via REST API.</w:t>
-      </w:r>
-    </w:p>
-    <w:p>
-      <w:pPr>
-        <w:pStyle w:val="berschrift2"/>
-        <w:rPr>
-          <w:lang w:val="en-US"/>
-        </w:rPr>
-      </w:pPr>
-      <w:bookmarkStart w:id="12" w:name="_Toc524941728"/>
-      <w:proofErr w:type="spellStart"/>
-      <w:r>
-        <w:rPr>
-          <w:lang w:val="en-US"/>
-        </w:rPr>
-        <w:t>subsidiary_docs</w:t>
-      </w:r>
-      <w:proofErr w:type="spellEnd"/>
-      <w:r>
-        <w:rPr>
-          <w:lang w:val="en-US"/>
-        </w:rPr>
-        <w:t xml:space="preserve"> (folder</w:t>
-      </w:r>
-      <w:r>
-        <w:rPr>
-          <w:lang w:val="en-US"/>
-        </w:rPr>
-        <w:t xml:space="preserve"> that contains all the .</w:t>
-      </w:r>
-      <w:proofErr w:type="spellStart"/>
-      <w:r>
-        <w:rPr>
-          <w:lang w:val="en-US"/>
-        </w:rPr>
-        <w:t>xlsx</w:t>
-      </w:r>
-      <w:proofErr w:type="spellEnd"/>
-      <w:r>
-        <w:rPr>
-          <w:lang w:val="en-US"/>
-        </w:rPr>
-        <w:t xml:space="preserve"> or .csv mapping files</w:t>
-      </w:r>
-      <w:r>
-        <w:rPr>
-          <w:lang w:val="en-US"/>
-        </w:rPr>
-        <w:t>)</w:t>
-      </w:r>
-      <w:bookmarkEnd w:id="12"/>
-    </w:p>
-    <w:p>
-      <w:pPr>
-        <w:rPr>
-          <w:lang w:val="en-US"/>
-        </w:rPr>
-      </w:pPr>
-      <w:r>
-        <w:rPr>
-          <w:lang w:val="en-US"/>
-        </w:rPr>
-        <w:t>This folder contains the LUTs (.</w:t>
-      </w:r>
-      <w:proofErr w:type="spellStart"/>
-      <w:r>
-        <w:rPr>
-          <w:lang w:val="en-US"/>
-        </w:rPr>
-        <w:t>xlsx</w:t>
-      </w:r>
-      <w:proofErr w:type="spellEnd"/>
-      <w:r>
-        <w:rPr>
-          <w:lang w:val="en-US"/>
-        </w:rPr>
-        <w:t xml:space="preserve"> or .csv files) used in </w:t>
+        <w:t>This folder contains the LUTs (</w:t>
+      </w:r>
+      <w:r>
+        <w:rPr>
+          <w:lang w:val="en-US"/>
+        </w:rPr>
+        <w:t xml:space="preserve">e.g., </w:t>
+      </w:r>
+      <w:r>
+        <w:rPr>
+          <w:lang w:val="en-US"/>
+        </w:rPr>
+        <w:t xml:space="preserve">.xlsx or .csv files) used in </w:t>
       </w:r>
       <w:r>
         <w:rPr>
@@ -2319,14 +1823,14 @@
           <w:lang w:val="en-US"/>
         </w:rPr>
       </w:pPr>
-      <w:bookmarkStart w:id="13" w:name="_Toc524941729"/>
+      <w:bookmarkStart w:id="12" w:name="_Toc524941729"/>
       <w:r>
         <w:rPr>
           <w:lang w:val="en-US"/>
         </w:rPr>
         <w:t>Abbr-RSC.xlsx</w:t>
       </w:r>
-      <w:bookmarkEnd w:id="13"/>
+      <w:bookmarkEnd w:id="12"/>
     </w:p>
     <w:p>
       <w:pPr>
@@ -2362,7 +1866,6 @@
         </w:rPr>
         <w:t xml:space="preserve"> as </w:t>
       </w:r>
-      <w:proofErr w:type="spellStart"/>
       <w:r>
         <w:rPr>
           <w:i/>
@@ -2370,7 +1873,6 @@
         </w:rPr>
         <w:t>fileAbbrRSC</w:t>
       </w:r>
-      <w:proofErr w:type="spellEnd"/>
       <w:r>
         <w:rPr>
           <w:i/>
@@ -2404,14 +1906,14 @@
           <w:lang w:val="en-US"/>
         </w:rPr>
       </w:pPr>
-      <w:bookmarkStart w:id="14" w:name="_Toc524941730"/>
+      <w:bookmarkStart w:id="13" w:name="_Toc524941730"/>
       <w:r>
         <w:rPr>
           <w:lang w:val="en-US"/>
         </w:rPr>
         <w:t>Month.xlsx</w:t>
       </w:r>
-      <w:bookmarkEnd w:id="14"/>
+      <w:bookmarkEnd w:id="13"/>
     </w:p>
     <w:p>
       <w:pPr>
@@ -2452,7 +1954,6 @@
         </w:rPr>
         <w:t xml:space="preserve"> as </w:t>
       </w:r>
-      <w:proofErr w:type="spellStart"/>
       <w:r>
         <w:rPr>
           <w:i/>
@@ -2465,15 +1966,7 @@
           <w:i/>
           <w:lang w:val="en-US"/>
         </w:rPr>
-        <w:t>MonthNum</w:t>
-      </w:r>
-      <w:proofErr w:type="spellEnd"/>
-      <w:r>
-        <w:rPr>
-          <w:i/>
-          <w:lang w:val="en-US"/>
-        </w:rPr>
-        <w:t xml:space="preserve"> </w:t>
+        <w:t xml:space="preserve">MonthNum </w:t>
       </w:r>
       <w:r>
         <w:rPr>
@@ -2495,7 +1988,7 @@
           <w:lang w:val="en-US"/>
         </w:rPr>
       </w:pPr>
-      <w:bookmarkStart w:id="15" w:name="_Toc524941731"/>
+      <w:bookmarkStart w:id="14" w:name="_Toc524941731"/>
       <w:r>
         <w:rPr>
           <w:lang w:val="en-US"/>
@@ -2508,7 +2001,7 @@
         </w:rPr>
         <w:t>.xlsx</w:t>
       </w:r>
-      <w:bookmarkEnd w:id="15"/>
+      <w:bookmarkEnd w:id="14"/>
     </w:p>
     <w:p>
       <w:pPr>
@@ -2544,30 +2037,8 @@
         <w:rPr>
           <w:lang w:val="en-US"/>
         </w:rPr>
-        <w:t xml:space="preserve"> of MPI institutes to their </w:t>
-      </w:r>
-      <w:proofErr w:type="spellStart"/>
-      <w:r>
-        <w:rPr>
-          <w:lang w:val="en-US"/>
-        </w:rPr>
-        <w:t>ctx_</w:t>
-      </w:r>
-      <w:proofErr w:type="gramStart"/>
-      <w:r>
-        <w:rPr>
-          <w:lang w:val="en-US"/>
-        </w:rPr>
-        <w:t>ID</w:t>
-      </w:r>
-      <w:proofErr w:type="spellEnd"/>
-      <w:r>
-        <w:rPr>
-          <w:lang w:val="en-US"/>
-        </w:rPr>
-        <w:t>(</w:t>
-      </w:r>
-      <w:proofErr w:type="gramEnd"/>
+        <w:t xml:space="preserve"> of MPI institutes to their ctx_ID(</w:t>
+      </w:r>
       <w:r>
         <w:rPr>
           <w:lang w:val="en-US"/>
@@ -2584,21 +2055,7 @@
         <w:rPr>
           <w:lang w:val="en-US"/>
         </w:rPr>
-        <w:t xml:space="preserve">used for item forwarding) and </w:t>
-      </w:r>
-      <w:proofErr w:type="spellStart"/>
-      <w:r>
-        <w:rPr>
-          <w:lang w:val="en-US"/>
-        </w:rPr>
-        <w:t>ou_ID</w:t>
-      </w:r>
-      <w:proofErr w:type="spellEnd"/>
-      <w:r>
-        <w:rPr>
-          <w:lang w:val="en-US"/>
-        </w:rPr>
-        <w:t>(</w:t>
+        <w:t>used for item forwarding) and ou_ID(</w:t>
       </w:r>
       <w:r>
         <w:rPr>
@@ -2643,212 +2100,196 @@
         </w:rPr>
         <w:t xml:space="preserve"> relatively consistent and is referred by </w:t>
       </w:r>
-      <w:proofErr w:type="spellStart"/>
       <w:r>
         <w:rPr>
           <w:b/>
           <w:i/>
           <w:lang w:val="en-US"/>
         </w:rPr>
-        <w:t>from_</w:t>
-      </w:r>
-      <w:proofErr w:type="gramStart"/>
+        <w:t>from_DOI()</w:t>
+      </w:r>
+      <w:r>
+        <w:rPr>
+          <w:lang w:val="en-US"/>
+        </w:rPr>
+        <w:t xml:space="preserve"> function.</w:t>
+      </w:r>
+    </w:p>
+    <w:p>
+      <w:pPr>
+        <w:pStyle w:val="berschrift2"/>
+        <w:rPr>
+          <w:lang w:val="en-US"/>
+        </w:rPr>
+      </w:pPr>
+      <w:bookmarkStart w:id="15" w:name="_Toc524941732"/>
+      <w:r>
+        <w:rPr>
+          <w:lang w:val="en-US"/>
+        </w:rPr>
+        <w:t>30759 (folder</w:t>
+      </w:r>
+      <w:r>
+        <w:rPr>
+          <w:lang w:val="en-US"/>
+        </w:rPr>
+        <w:t xml:space="preserve"> that contain .xml metadata and .pdf files</w:t>
+      </w:r>
+      <w:r>
+        <w:rPr>
+          <w:lang w:val="en-US"/>
+        </w:rPr>
+        <w:t>)</w:t>
+      </w:r>
+      <w:bookmarkEnd w:id="15"/>
+    </w:p>
+    <w:p>
+      <w:pPr>
+        <w:rPr>
+          <w:lang w:val="en-US"/>
+        </w:rPr>
+      </w:pPr>
+      <w:r>
+        <w:rPr>
+          <w:lang w:val="en-US"/>
+        </w:rPr>
+        <w:t xml:space="preserve">This folder contains all the .xml metadata to be transformed, the corresponding pdf to be attached and a summary sheet </w:t>
+      </w:r>
+      <w:r>
+        <w:rPr>
+          <w:i/>
+          <w:lang w:val="en-US"/>
+        </w:rPr>
+        <w:t>rsc_201701-201807.csv</w:t>
+      </w:r>
+      <w:r>
+        <w:rPr>
+          <w:lang w:val="en-US"/>
+        </w:rPr>
+        <w:t xml:space="preserve"> which is explained below.</w:t>
+      </w:r>
+    </w:p>
+    <w:p>
+      <w:pPr>
+        <w:pStyle w:val="berschrift3"/>
+        <w:rPr>
+          <w:lang w:val="en-US"/>
+        </w:rPr>
+      </w:pPr>
+      <w:bookmarkStart w:id="16" w:name="_Toc524941733"/>
+      <w:r>
+        <w:rPr>
+          <w:lang w:val="en-US"/>
+        </w:rPr>
+        <w:t>metadata files:  *.xml</w:t>
+      </w:r>
+    </w:p>
+    <w:p>
+      <w:pPr>
+        <w:pStyle w:val="berschrift3"/>
+        <w:rPr>
+          <w:lang w:val="en-US"/>
+        </w:rPr>
+      </w:pPr>
+      <w:r>
+        <w:rPr>
+          <w:lang w:val="en-US"/>
+        </w:rPr>
+        <w:t>corresponding  attached files: *.pdf</w:t>
+      </w:r>
+      <w:bookmarkStart w:id="17" w:name="_GoBack"/>
+      <w:bookmarkEnd w:id="17"/>
+    </w:p>
+    <w:p>
+      <w:pPr>
+        <w:pStyle w:val="berschrift3"/>
+        <w:rPr>
+          <w:lang w:val="en-US"/>
+        </w:rPr>
+      </w:pPr>
+      <w:r>
+        <w:rPr>
+          <w:lang w:val="en-US"/>
+        </w:rPr>
+        <w:t>rsc_201701-201807</w:t>
+      </w:r>
+      <w:r>
+        <w:rPr>
+          <w:lang w:val="en-US"/>
+        </w:rPr>
+        <w:t>.csv</w:t>
+      </w:r>
+      <w:bookmarkEnd w:id="16"/>
+    </w:p>
+    <w:p>
+      <w:pPr>
+        <w:rPr>
+          <w:lang w:val="en-US"/>
+        </w:rPr>
+      </w:pPr>
+      <w:r>
+        <w:rPr>
+          <w:lang w:val="en-US"/>
+        </w:rPr>
+        <w:t>This file contains the mapping from the doi (column 0) of a publication item to the 3-digit MPI_ID (column 3) of the corresponding MPI institute.</w:t>
+      </w:r>
+    </w:p>
+    <w:p>
+      <w:pPr>
+        <w:rPr>
+          <w:lang w:val="en-US"/>
+        </w:rPr>
+      </w:pPr>
+      <w:r>
+        <w:rPr>
+          <w:lang w:val="en-US"/>
+        </w:rPr>
+        <w:t>This</w:t>
+      </w:r>
+      <w:r>
+        <w:rPr>
+          <w:lang w:val="en-US"/>
+        </w:rPr>
+        <w:t xml:space="preserve"> </w:t>
+      </w:r>
+      <w:r>
+        <w:rPr>
+          <w:lang w:val="en-US"/>
+        </w:rPr>
+        <w:t xml:space="preserve">file is referred by </w:t>
+      </w:r>
       <w:r>
         <w:rPr>
           <w:b/>
           <w:i/>
           <w:lang w:val="en-US"/>
         </w:rPr>
-        <w:t>DOI</w:t>
-      </w:r>
-      <w:proofErr w:type="spellEnd"/>
-      <w:r>
-        <w:rPr>
-          <w:b/>
+        <w:t>transform_RSC.py</w:t>
+      </w:r>
+      <w:r>
+        <w:rPr>
+          <w:lang w:val="en-US"/>
+        </w:rPr>
+        <w:t xml:space="preserve"> as </w:t>
+      </w:r>
+      <w:r>
+        <w:rPr>
           <w:i/>
           <w:lang w:val="en-US"/>
         </w:rPr>
-        <w:t>(</w:t>
-      </w:r>
-      <w:proofErr w:type="gramEnd"/>
-      <w:r>
-        <w:rPr>
-          <w:b/>
+        <w:t>fileDOIaff</w:t>
+      </w:r>
+      <w:r>
+        <w:rPr>
           <w:i/>
           <w:lang w:val="en-US"/>
         </w:rPr>
-        <w:t>)</w:t>
-      </w:r>
-      <w:r>
-        <w:rPr>
-          <w:lang w:val="en-US"/>
-        </w:rPr>
-        <w:t xml:space="preserve"> function.</w:t>
-      </w:r>
-    </w:p>
-    <w:p>
-      <w:pPr>
-        <w:pStyle w:val="berschrift2"/>
-        <w:rPr>
-          <w:lang w:val="en-US"/>
-        </w:rPr>
-      </w:pPr>
-      <w:bookmarkStart w:id="16" w:name="_Toc524941732"/>
-      <w:r>
-        <w:rPr>
-          <w:lang w:val="en-US"/>
-        </w:rPr>
-        <w:t>30759 (folder</w:t>
-      </w:r>
-      <w:r>
-        <w:rPr>
-          <w:lang w:val="en-US"/>
-        </w:rPr>
-        <w:t xml:space="preserve"> that contain .xml metadata and .pdf files</w:t>
-      </w:r>
-      <w:r>
-        <w:rPr>
-          <w:lang w:val="en-US"/>
-        </w:rPr>
-        <w:t>)</w:t>
-      </w:r>
-      <w:bookmarkEnd w:id="16"/>
-    </w:p>
-    <w:p>
-      <w:pPr>
-        <w:rPr>
-          <w:lang w:val="en-US"/>
-        </w:rPr>
-      </w:pPr>
-      <w:r>
-        <w:rPr>
-          <w:lang w:val="en-US"/>
-        </w:rPr>
-        <w:t xml:space="preserve">This folder contains all the .xml metadata to be transformed, the corresponding pdf to be attached and a summary sheet </w:t>
-      </w:r>
-      <w:r>
-        <w:rPr>
-          <w:i/>
-          <w:lang w:val="en-US"/>
-        </w:rPr>
-        <w:t>rsc_201701-201807.csv</w:t>
-      </w:r>
-      <w:r>
-        <w:rPr>
-          <w:lang w:val="en-US"/>
-        </w:rPr>
-        <w:t xml:space="preserve"> which is explained below.</w:t>
-      </w:r>
-    </w:p>
-    <w:p>
-      <w:pPr>
-        <w:pStyle w:val="berschrift3"/>
-        <w:rPr>
-          <w:lang w:val="en-US"/>
-        </w:rPr>
-      </w:pPr>
-      <w:bookmarkStart w:id="17" w:name="_Toc524941733"/>
-      <w:proofErr w:type="gramStart"/>
-      <w:r>
-        <w:rPr>
-          <w:lang w:val="en-US"/>
-        </w:rPr>
-        <w:t>rsc_201701-201807</w:t>
-      </w:r>
-      <w:r>
-        <w:rPr>
-          <w:lang w:val="en-US"/>
-        </w:rPr>
-        <w:t>.csv</w:t>
-      </w:r>
-      <w:bookmarkEnd w:id="17"/>
-      <w:proofErr w:type="gramEnd"/>
-    </w:p>
-    <w:p>
-      <w:pPr>
-        <w:rPr>
-          <w:lang w:val="en-US"/>
-        </w:rPr>
-      </w:pPr>
-      <w:r>
-        <w:rPr>
-          <w:lang w:val="en-US"/>
-        </w:rPr>
-        <w:t xml:space="preserve">This file contains the mapping from the </w:t>
-      </w:r>
-      <w:proofErr w:type="spellStart"/>
-      <w:r>
-        <w:rPr>
-          <w:lang w:val="en-US"/>
-        </w:rPr>
-        <w:t>doi</w:t>
-      </w:r>
-      <w:proofErr w:type="spellEnd"/>
-      <w:r>
-        <w:rPr>
-          <w:lang w:val="en-US"/>
-        </w:rPr>
-        <w:t xml:space="preserve"> (column 0) of a publication item to the 3-digit MPI_ID (column 3) of the corresponding MPI institute.</w:t>
-      </w:r>
-    </w:p>
-    <w:p>
-      <w:pPr>
-        <w:rPr>
-          <w:lang w:val="en-US"/>
-        </w:rPr>
-      </w:pPr>
-      <w:r>
-        <w:rPr>
-          <w:lang w:val="en-US"/>
-        </w:rPr>
-        <w:t>This</w:t>
-      </w:r>
-      <w:r>
-        <w:rPr>
-          <w:lang w:val="en-US"/>
-        </w:rPr>
         <w:t xml:space="preserve"> </w:t>
       </w:r>
       <w:r>
         <w:rPr>
           <w:lang w:val="en-US"/>
         </w:rPr>
-        <w:t xml:space="preserve">file is referred by </w:t>
-      </w:r>
-      <w:r>
-        <w:rPr>
-          <w:b/>
-          <w:i/>
-          <w:lang w:val="en-US"/>
-        </w:rPr>
-        <w:t>transform_RSC.py</w:t>
-      </w:r>
-      <w:r>
-        <w:rPr>
-          <w:lang w:val="en-US"/>
-        </w:rPr>
-        <w:t xml:space="preserve"> as </w:t>
-      </w:r>
-      <w:proofErr w:type="spellStart"/>
-      <w:r>
-        <w:rPr>
-          <w:i/>
-          <w:lang w:val="en-US"/>
-        </w:rPr>
-        <w:t>fileDOIaff</w:t>
-      </w:r>
-      <w:proofErr w:type="spellEnd"/>
-      <w:r>
-        <w:rPr>
-          <w:i/>
-          <w:lang w:val="en-US"/>
-        </w:rPr>
-        <w:t xml:space="preserve"> </w:t>
-      </w:r>
-      <w:r>
-        <w:rPr>
-          <w:lang w:val="en-US"/>
-        </w:rPr>
         <w:t>(line 44</w:t>
       </w:r>
       <w:r>
@@ -2868,6 +2309,7 @@
         <w:rPr>
           <w:lang w:val="en-US"/>
         </w:rPr>
+        <w:lastRenderedPageBreak/>
         <w:t>This file will be updated regularly with the coming .xml metadata.</w:t>
       </w:r>
     </w:p>
@@ -4048,7 +3490,7 @@
 </file>
 
 <file path=customXml/itemProps1.xml><?xml version="1.0" encoding="utf-8"?>
-<ds:datastoreItem xmlns:ds="http://schemas.openxmlformats.org/officeDocument/2006/customXml" ds:itemID="{9188736B-C366-47A6-A956-B1F19FA21F82}">
+<ds:datastoreItem xmlns:ds="http://schemas.openxmlformats.org/officeDocument/2006/customXml" ds:itemID="{1FCF3594-02E9-4CE9-9395-BF18A157BFC5}">
   <ds:schemaRefs>
     <ds:schemaRef ds:uri="http://schemas.openxmlformats.org/officeDocument/2006/bibliography"/>
   </ds:schemaRefs>

</xml_diff>